<commit_message>
sound and music added
</commit_message>
<xml_diff>
--- a/Docs/GDD Catapult.docx
+++ b/Docs/GDD Catapult.docx
@@ -62,7 +62,7 @@
         </w:rPr>
         <w:fldChar w:fldCharType="separate"/>
       </w:r>
-      <w:hyperlink w:anchor="_Toc367701613" w:history="1">
+      <w:hyperlink w:anchor="_Toc368483388" w:history="1">
         <w:r>
           <w:rPr>
             <w:rStyle w:val="Hyperlink"/>
@@ -89,7 +89,7 @@
             <w:noProof/>
             <w:webHidden/>
           </w:rPr>
-          <w:instrText xml:space="preserve"> PAGEREF _Toc367701613 \h </w:instrText>
+          <w:instrText xml:space="preserve"> PAGEREF _Toc368483388 \h </w:instrText>
         </w:r>
         <w:r>
           <w:rPr>
@@ -136,7 +136,7 @@
           <w:szCs w:val="22"/>
         </w:rPr>
       </w:pPr>
-      <w:hyperlink w:anchor="_Toc367701614" w:history="1">
+      <w:hyperlink w:anchor="_Toc368483389" w:history="1">
         <w:r>
           <w:rPr>
             <w:rStyle w:val="Hyperlink"/>
@@ -163,7 +163,7 @@
             <w:noProof/>
             <w:webHidden/>
           </w:rPr>
-          <w:instrText xml:space="preserve"> PAGEREF _Toc367701614 \h </w:instrText>
+          <w:instrText xml:space="preserve"> PAGEREF _Toc368483389 \h </w:instrText>
         </w:r>
         <w:r>
           <w:rPr>
@@ -210,7 +210,7 @@
           <w:szCs w:val="22"/>
         </w:rPr>
       </w:pPr>
-      <w:hyperlink w:anchor="_Toc367701615" w:history="1">
+      <w:hyperlink w:anchor="_Toc368483390" w:history="1">
         <w:r>
           <w:rPr>
             <w:rStyle w:val="Hyperlink"/>
@@ -237,7 +237,7 @@
             <w:noProof/>
             <w:webHidden/>
           </w:rPr>
-          <w:instrText xml:space="preserve"> PAGEREF _Toc367701615 \h </w:instrText>
+          <w:instrText xml:space="preserve"> PAGEREF _Toc368483390 \h </w:instrText>
         </w:r>
         <w:r>
           <w:rPr>
@@ -284,7 +284,7 @@
           <w:szCs w:val="22"/>
         </w:rPr>
       </w:pPr>
-      <w:hyperlink w:anchor="_Toc367701616" w:history="1">
+      <w:hyperlink w:anchor="_Toc368483391" w:history="1">
         <w:r>
           <w:rPr>
             <w:rStyle w:val="Hyperlink"/>
@@ -311,7 +311,7 @@
             <w:noProof/>
             <w:webHidden/>
           </w:rPr>
-          <w:instrText xml:space="preserve"> PAGEREF _Toc367701616 \h </w:instrText>
+          <w:instrText xml:space="preserve"> PAGEREF _Toc368483391 \h </w:instrText>
         </w:r>
         <w:r>
           <w:rPr>
@@ -358,7 +358,7 @@
           <w:szCs w:val="22"/>
         </w:rPr>
       </w:pPr>
-      <w:hyperlink w:anchor="_Toc367701617" w:history="1">
+      <w:hyperlink w:anchor="_Toc368483392" w:history="1">
         <w:r>
           <w:rPr>
             <w:rStyle w:val="Hyperlink"/>
@@ -385,7 +385,7 @@
             <w:noProof/>
             <w:webHidden/>
           </w:rPr>
-          <w:instrText xml:space="preserve"> PAGEREF _Toc367701617 \h </w:instrText>
+          <w:instrText xml:space="preserve"> PAGEREF _Toc368483392 \h </w:instrText>
         </w:r>
         <w:r>
           <w:rPr>
@@ -432,7 +432,7 @@
           <w:szCs w:val="22"/>
         </w:rPr>
       </w:pPr>
-      <w:hyperlink w:anchor="_Toc367701618" w:history="1">
+      <w:hyperlink w:anchor="_Toc368483393" w:history="1">
         <w:r>
           <w:rPr>
             <w:rStyle w:val="Hyperlink"/>
@@ -459,7 +459,7 @@
             <w:noProof/>
             <w:webHidden/>
           </w:rPr>
-          <w:instrText xml:space="preserve"> PAGEREF _Toc367701618 \h </w:instrText>
+          <w:instrText xml:space="preserve"> PAGEREF _Toc368483393 \h </w:instrText>
         </w:r>
         <w:r>
           <w:rPr>
@@ -506,7 +506,7 @@
           <w:szCs w:val="22"/>
         </w:rPr>
       </w:pPr>
-      <w:hyperlink w:anchor="_Toc367701619" w:history="1">
+      <w:hyperlink w:anchor="_Toc368483394" w:history="1">
         <w:r>
           <w:rPr>
             <w:rStyle w:val="Hyperlink"/>
@@ -533,7 +533,7 @@
             <w:noProof/>
             <w:webHidden/>
           </w:rPr>
-          <w:instrText xml:space="preserve"> PAGEREF _Toc367701619 \h </w:instrText>
+          <w:instrText xml:space="preserve"> PAGEREF _Toc368483394 \h </w:instrText>
         </w:r>
         <w:r>
           <w:rPr>
@@ -580,7 +580,7 @@
           <w:szCs w:val="22"/>
         </w:rPr>
       </w:pPr>
-      <w:hyperlink w:anchor="_Toc367701620" w:history="1">
+      <w:hyperlink w:anchor="_Toc368483395" w:history="1">
         <w:r>
           <w:rPr>
             <w:rStyle w:val="Hyperlink"/>
@@ -607,7 +607,7 @@
             <w:noProof/>
             <w:webHidden/>
           </w:rPr>
-          <w:instrText xml:space="preserve"> PAGEREF _Toc367701620 \h </w:instrText>
+          <w:instrText xml:space="preserve"> PAGEREF _Toc368483395 \h </w:instrText>
         </w:r>
         <w:r>
           <w:rPr>
@@ -657,8 +657,6 @@
         </w:rPr>
         <w:br w:type="page"/>
       </w:r>
-      <w:bookmarkStart w:id="0" w:name="_GoBack"/>
-      <w:bookmarkEnd w:id="0"/>
     </w:p>
     <w:p>
       <w:pPr>
@@ -667,7 +665,7 @@
           <w:rFonts w:eastAsia="Times New Roman"/>
         </w:rPr>
       </w:pPr>
-      <w:bookmarkStart w:id="1" w:name="_Toc367701613"/>
+      <w:bookmarkStart w:id="0" w:name="_Toc368483388"/>
       <w:r>
         <w:rPr>
           <w:rFonts w:eastAsia="Times New Roman"/>
@@ -675,7 +673,7 @@
         <w:lastRenderedPageBreak/>
         <w:t>Intro</w:t>
       </w:r>
-      <w:bookmarkEnd w:id="1"/>
+      <w:bookmarkEnd w:id="0"/>
     </w:p>
     <w:p>
       <w:r>
@@ -701,14 +699,14 @@
           <w:rFonts w:eastAsia="Times New Roman"/>
         </w:rPr>
       </w:pPr>
-      <w:bookmarkStart w:id="2" w:name="_Toc367701614"/>
+      <w:bookmarkStart w:id="1" w:name="_Toc368483389"/>
       <w:r>
         <w:rPr>
           <w:rFonts w:eastAsia="Times New Roman"/>
         </w:rPr>
         <w:t>Gameplay description</w:t>
       </w:r>
-      <w:bookmarkEnd w:id="2"/>
+      <w:bookmarkEnd w:id="1"/>
     </w:p>
     <w:p>
       <w:r>
@@ -730,14 +728,14 @@
           <w:rFonts w:eastAsia="Times New Roman"/>
         </w:rPr>
       </w:pPr>
-      <w:bookmarkStart w:id="3" w:name="_Toc367701615"/>
+      <w:bookmarkStart w:id="2" w:name="_Toc368483390"/>
       <w:r>
         <w:rPr>
           <w:rFonts w:eastAsia="Times New Roman"/>
         </w:rPr>
         <w:t>Artistic style outline</w:t>
       </w:r>
-      <w:bookmarkEnd w:id="3"/>
+      <w:bookmarkEnd w:id="2"/>
     </w:p>
     <w:p>
       <w:r>
@@ -757,7 +755,7 @@
           <w:rFonts w:eastAsia="Times New Roman"/>
         </w:rPr>
       </w:pPr>
-      <w:bookmarkStart w:id="4" w:name="_Toc367701616"/>
+      <w:bookmarkStart w:id="3" w:name="_Toc368483391"/>
       <w:r>
         <w:rPr>
           <w:rFonts w:eastAsia="Times New Roman"/>
@@ -770,7 +768,7 @@
         </w:rPr>
         <w:t>omponents</w:t>
       </w:r>
-      <w:bookmarkEnd w:id="4"/>
+      <w:bookmarkEnd w:id="3"/>
     </w:p>
     <w:p>
       <w:r>
@@ -784,7 +782,7 @@
           <w:rFonts w:eastAsia="Times New Roman"/>
         </w:rPr>
       </w:pPr>
-      <w:bookmarkStart w:id="5" w:name="_Toc367701617"/>
+      <w:bookmarkStart w:id="4" w:name="_Toc368483392"/>
       <w:r>
         <w:rPr>
           <w:rFonts w:eastAsia="Times New Roman"/>
@@ -803,7 +801,7 @@
         </w:rPr>
         <w:t xml:space="preserve"> breakdown</w:t>
       </w:r>
-      <w:bookmarkEnd w:id="5"/>
+      <w:bookmarkEnd w:id="4"/>
     </w:p>
     <w:tbl>
       <w:tblPr>
@@ -2289,7 +2287,7 @@
           </w:tcPr>
           <w:p>
             <w:r>
-              <w:t>Wizard explosion sound</w:t>
+              <w:t>Splash sound</w:t>
             </w:r>
           </w:p>
         </w:tc>
@@ -2329,7 +2327,7 @@
           </w:tcPr>
           <w:p>
             <w:r>
-              <w:t>Priest explosion sound</w:t>
+              <w:t>Wizard explosion sound</w:t>
             </w:r>
           </w:p>
         </w:tc>
@@ -2368,7 +2366,7 @@
           </w:tcPr>
           <w:p>
             <w:r>
-              <w:t>Game Over Music</w:t>
+              <w:t>Priest explosion sound</w:t>
             </w:r>
           </w:p>
         </w:tc>
@@ -2393,9 +2391,6 @@
             <w:pPr>
               <w:cnfStyle w:val="000000000000" w:firstRow="0" w:lastRow="0" w:firstColumn="0" w:lastColumn="0" w:oddVBand="0" w:evenVBand="0" w:oddHBand="0" w:evenHBand="0" w:firstRowFirstColumn="0" w:firstRowLastColumn="0" w:lastRowFirstColumn="0" w:lastRowLastColumn="0"/>
             </w:pPr>
-            <w:r>
-              <w:t>Different music for quit and game over</w:t>
-            </w:r>
           </w:p>
         </w:tc>
       </w:tr>
@@ -2411,18 +2406,7 @@
           </w:tcPr>
           <w:p>
             <w:r>
-              <w:t>GUI</w:t>
-            </w:r>
-            <w:r>
-              <w:t xml:space="preserve"> item </w:t>
-            </w:r>
-            <w:proofErr w:type="spellStart"/>
-            <w:r>
-              <w:t>mouseover</w:t>
-            </w:r>
-            <w:proofErr w:type="spellEnd"/>
-            <w:r>
-              <w:t xml:space="preserve"> sound</w:t>
+              <w:t>Game Over Music</w:t>
             </w:r>
           </w:p>
         </w:tc>
@@ -2447,6 +2431,9 @@
             <w:pPr>
               <w:cnfStyle w:val="000000100000" w:firstRow="0" w:lastRow="0" w:firstColumn="0" w:lastColumn="0" w:oddVBand="0" w:evenVBand="0" w:oddHBand="1" w:evenHBand="0" w:firstRowFirstColumn="0" w:firstRowLastColumn="0" w:lastRowFirstColumn="0" w:lastRowLastColumn="0"/>
             </w:pPr>
+            <w:r>
+              <w:t>Different music for quit and game over</w:t>
+            </w:r>
           </w:p>
         </w:tc>
       </w:tr>
@@ -2464,7 +2451,15 @@
               <w:t>GUI</w:t>
             </w:r>
             <w:r>
-              <w:t xml:space="preserve"> item selected sound</w:t>
+              <w:t xml:space="preserve"> item </w:t>
+            </w:r>
+            <w:proofErr w:type="spellStart"/>
+            <w:r>
+              <w:t>mouseover</w:t>
+            </w:r>
+            <w:proofErr w:type="spellEnd"/>
+            <w:r>
+              <w:t xml:space="preserve"> sound</w:t>
             </w:r>
           </w:p>
         </w:tc>
@@ -2504,6 +2499,48 @@
           </w:tcPr>
           <w:p>
             <w:r>
+              <w:t>GUI</w:t>
+            </w:r>
+            <w:r>
+              <w:t xml:space="preserve"> item selected sound</w:t>
+            </w:r>
+          </w:p>
+        </w:tc>
+        <w:tc>
+          <w:tcPr>
+            <w:tcW w:w="2966" w:type="dxa"/>
+          </w:tcPr>
+          <w:p>
+            <w:pPr>
+              <w:cnfStyle w:val="000000100000" w:firstRow="0" w:lastRow="0" w:firstColumn="0" w:lastColumn="0" w:oddVBand="0" w:evenVBand="0" w:oddHBand="1" w:evenHBand="0" w:firstRowFirstColumn="0" w:firstRowLastColumn="0" w:lastRowFirstColumn="0" w:lastRowLastColumn="0"/>
+            </w:pPr>
+            <w:r>
+              <w:t>sound</w:t>
+            </w:r>
+          </w:p>
+        </w:tc>
+        <w:tc>
+          <w:tcPr>
+            <w:tcW w:w="3576" w:type="dxa"/>
+          </w:tcPr>
+          <w:p>
+            <w:pPr>
+              <w:cnfStyle w:val="000000100000" w:firstRow="0" w:lastRow="0" w:firstColumn="0" w:lastColumn="0" w:oddVBand="0" w:evenVBand="0" w:oddHBand="1" w:evenHBand="0" w:firstRowFirstColumn="0" w:firstRowLastColumn="0" w:lastRowFirstColumn="0" w:lastRowLastColumn="0"/>
+            </w:pPr>
+          </w:p>
+        </w:tc>
+      </w:tr>
+      <w:tr>
+        <w:trPr>
+          <w:cantSplit/>
+        </w:trPr>
+        <w:tc>
+          <w:tcPr>
+            <w:cnfStyle w:val="001000000000" w:firstRow="0" w:lastRow="0" w:firstColumn="1" w:lastColumn="0" w:oddVBand="0" w:evenVBand="0" w:oddHBand="0" w:evenHBand="0" w:firstRowFirstColumn="0" w:firstRowLastColumn="0" w:lastRowFirstColumn="0" w:lastRowLastColumn="0"/>
+            <w:tcW w:w="3034" w:type="dxa"/>
+          </w:tcPr>
+          <w:p>
+            <w:r>
               <w:t>Power charge sound</w:t>
             </w:r>
           </w:p>
@@ -2514,7 +2551,7 @@
           </w:tcPr>
           <w:p>
             <w:pPr>
-              <w:cnfStyle w:val="000000100000" w:firstRow="0" w:lastRow="0" w:firstColumn="0" w:lastColumn="0" w:oddVBand="0" w:evenVBand="0" w:oddHBand="1" w:evenHBand="0" w:firstRowFirstColumn="0" w:firstRowLastColumn="0" w:lastRowFirstColumn="0" w:lastRowLastColumn="0"/>
+              <w:cnfStyle w:val="000000000000" w:firstRow="0" w:lastRow="0" w:firstColumn="0" w:lastColumn="0" w:oddVBand="0" w:evenVBand="0" w:oddHBand="0" w:evenHBand="0" w:firstRowFirstColumn="0" w:firstRowLastColumn="0" w:lastRowFirstColumn="0" w:lastRowLastColumn="0"/>
             </w:pPr>
             <w:r>
               <w:t>sound</w:t>
@@ -2527,7 +2564,7 @@
           </w:tcPr>
           <w:p>
             <w:pPr>
-              <w:cnfStyle w:val="000000100000" w:firstRow="0" w:lastRow="0" w:firstColumn="0" w:lastColumn="0" w:oddVBand="0" w:evenVBand="0" w:oddHBand="1" w:evenHBand="0" w:firstRowFirstColumn="0" w:firstRowLastColumn="0" w:lastRowFirstColumn="0" w:lastRowLastColumn="0"/>
+              <w:cnfStyle w:val="000000000000" w:firstRow="0" w:lastRow="0" w:firstColumn="0" w:lastColumn="0" w:oddVBand="0" w:evenVBand="0" w:oddHBand="0" w:evenHBand="0" w:firstRowFirstColumn="0" w:firstRowLastColumn="0" w:lastRowFirstColumn="0" w:lastRowLastColumn="0"/>
             </w:pPr>
           </w:p>
         </w:tc>
@@ -2540,7 +2577,7 @@
           <w:rFonts w:eastAsia="Times New Roman"/>
         </w:rPr>
       </w:pPr>
-      <w:bookmarkStart w:id="6" w:name="_Toc367701618"/>
+      <w:bookmarkStart w:id="5" w:name="_Toc368483393"/>
       <w:r>
         <w:rPr>
           <w:rFonts w:eastAsia="Times New Roman"/>
@@ -2548,7 +2585,7 @@
         <w:lastRenderedPageBreak/>
         <w:t>Suggested Game Flow Diagram</w:t>
       </w:r>
-      <w:bookmarkEnd w:id="6"/>
+      <w:bookmarkEnd w:id="5"/>
     </w:p>
     <w:p>
       <w:r>
@@ -2579,14 +2616,14 @@
           <w:rFonts w:eastAsia="Times New Roman"/>
         </w:rPr>
       </w:pPr>
-      <w:bookmarkStart w:id="7" w:name="_Toc367701619"/>
+      <w:bookmarkStart w:id="6" w:name="_Toc368483394"/>
       <w:r>
         <w:rPr>
           <w:rFonts w:eastAsia="Times New Roman"/>
         </w:rPr>
         <w:t>Suggested Project Timeline</w:t>
       </w:r>
-      <w:bookmarkEnd w:id="7"/>
+      <w:bookmarkEnd w:id="6"/>
     </w:p>
     <w:tbl>
       <w:tblPr>
@@ -2884,6 +2921,7 @@
               <w14:uncheckedState w14:val="2610" w14:font="MS Gothic"/>
             </w14:checkbox>
           </w:sdtPr>
+          <w:sdtEndPr/>
           <w:sdtContent>
             <w:tc>
               <w:tcPr>
@@ -3279,6 +3317,9 @@
             <w:pPr>
               <w:cnfStyle w:val="000000000000" w:firstRow="0" w:lastRow="0" w:firstColumn="0" w:lastColumn="0" w:oddVBand="0" w:evenVBand="0" w:oddHBand="0" w:evenHBand="0" w:firstRowFirstColumn="0" w:firstRowLastColumn="0" w:lastRowFirstColumn="0" w:lastRowLastColumn="0"/>
             </w:pPr>
+            <w:r>
+              <w:t>Just having rotating game music for now</w:t>
+            </w:r>
           </w:p>
         </w:tc>
         <w:tc>
@@ -3317,6 +3358,9 @@
             <w:pPr>
               <w:cnfStyle w:val="000000100000" w:firstRow="0" w:lastRow="0" w:firstColumn="0" w:lastColumn="0" w:oddVBand="0" w:evenVBand="0" w:oddHBand="1" w:evenHBand="0" w:firstRowFirstColumn="0" w:firstRowLastColumn="0" w:lastRowFirstColumn="0" w:lastRowLastColumn="0"/>
             </w:pPr>
+            <w:r>
+              <w:t>9/23/13</w:t>
+            </w:r>
           </w:p>
         </w:tc>
         <w:tc>
@@ -3327,19 +3371,41 @@
             <w:pPr>
               <w:cnfStyle w:val="000000100000" w:firstRow="0" w:lastRow="0" w:firstColumn="0" w:lastColumn="0" w:oddVBand="0" w:evenVBand="0" w:oddHBand="1" w:evenHBand="0" w:firstRowFirstColumn="0" w:firstRowLastColumn="0" w:lastRowFirstColumn="0" w:lastRowLastColumn="0"/>
             </w:pPr>
-          </w:p>
-        </w:tc>
-        <w:tc>
-          <w:tcPr>
-            <w:tcW w:w="1646" w:type="dxa"/>
-          </w:tcPr>
-          <w:p>
-            <w:pPr>
-              <w:jc w:val="center"/>
-              <w:cnfStyle w:val="000000100000" w:firstRow="0" w:lastRow="0" w:firstColumn="0" w:lastColumn="0" w:oddVBand="0" w:evenVBand="0" w:oddHBand="1" w:evenHBand="0" w:firstRowFirstColumn="0" w:firstRowLastColumn="0" w:lastRowFirstColumn="0" w:lastRowLastColumn="0"/>
-            </w:pPr>
-          </w:p>
-        </w:tc>
+            <w:r>
+              <w:t>4 rotating randomly playing songs when game starts</w:t>
+            </w:r>
+          </w:p>
+        </w:tc>
+        <w:sdt>
+          <w:sdtPr>
+            <w:id w:val="307059970"/>
+            <w14:checkbox>
+              <w14:checked w14:val="1"/>
+              <w14:checkedState w14:val="2612" w14:font="MS Gothic"/>
+              <w14:uncheckedState w14:val="2610" w14:font="MS Gothic"/>
+            </w14:checkbox>
+          </w:sdtPr>
+          <w:sdtEndPr/>
+          <w:sdtContent>
+            <w:tc>
+              <w:tcPr>
+                <w:tcW w:w="1646" w:type="dxa"/>
+              </w:tcPr>
+              <w:p>
+                <w:pPr>
+                  <w:jc w:val="center"/>
+                  <w:cnfStyle w:val="000000100000" w:firstRow="0" w:lastRow="0" w:firstColumn="0" w:lastColumn="0" w:oddVBand="0" w:evenVBand="0" w:oddHBand="1" w:evenHBand="0" w:firstRowFirstColumn="0" w:firstRowLastColumn="0" w:lastRowFirstColumn="0" w:lastRowLastColumn="0"/>
+                </w:pPr>
+                <w:r>
+                  <w:rPr>
+                    <w:rFonts w:ascii="MS Gothic" w:eastAsia="MS Gothic" w:hAnsi="MS Gothic" w:hint="eastAsia"/>
+                  </w:rPr>
+                  <w:t>☒</w:t>
+                </w:r>
+              </w:p>
+            </w:tc>
+          </w:sdtContent>
+        </w:sdt>
       </w:tr>
       <w:tr>
         <w:trPr>
@@ -3364,6 +3430,9 @@
             <w:pPr>
               <w:cnfStyle w:val="000000000000" w:firstRow="0" w:lastRow="0" w:firstColumn="0" w:lastColumn="0" w:oddVBand="0" w:evenVBand="0" w:oddHBand="0" w:evenHBand="0" w:firstRowFirstColumn="0" w:firstRowLastColumn="0" w:lastRowFirstColumn="0" w:lastRowLastColumn="0"/>
             </w:pPr>
+            <w:r>
+              <w:t>9/24/13</w:t>
+            </w:r>
           </w:p>
         </w:tc>
         <w:tc>
@@ -3376,17 +3445,36 @@
             </w:pPr>
           </w:p>
         </w:tc>
-        <w:tc>
-          <w:tcPr>
-            <w:tcW w:w="1646" w:type="dxa"/>
-          </w:tcPr>
-          <w:p>
-            <w:pPr>
-              <w:jc w:val="center"/>
-              <w:cnfStyle w:val="000000000000" w:firstRow="0" w:lastRow="0" w:firstColumn="0" w:lastColumn="0" w:oddVBand="0" w:evenVBand="0" w:oddHBand="0" w:evenHBand="0" w:firstRowFirstColumn="0" w:firstRowLastColumn="0" w:lastRowFirstColumn="0" w:lastRowLastColumn="0"/>
-            </w:pPr>
-          </w:p>
-        </w:tc>
+        <w:sdt>
+          <w:sdtPr>
+            <w:id w:val="-74910516"/>
+            <w14:checkbox>
+              <w14:checked w14:val="1"/>
+              <w14:checkedState w14:val="2612" w14:font="MS Gothic"/>
+              <w14:uncheckedState w14:val="2610" w14:font="MS Gothic"/>
+            </w14:checkbox>
+          </w:sdtPr>
+          <w:sdtEndPr/>
+          <w:sdtContent>
+            <w:tc>
+              <w:tcPr>
+                <w:tcW w:w="1646" w:type="dxa"/>
+              </w:tcPr>
+              <w:p>
+                <w:pPr>
+                  <w:jc w:val="center"/>
+                  <w:cnfStyle w:val="000000000000" w:firstRow="0" w:lastRow="0" w:firstColumn="0" w:lastColumn="0" w:oddVBand="0" w:evenVBand="0" w:oddHBand="0" w:evenHBand="0" w:firstRowFirstColumn="0" w:firstRowLastColumn="0" w:lastRowFirstColumn="0" w:lastRowLastColumn="0"/>
+                </w:pPr>
+                <w:r>
+                  <w:rPr>
+                    <w:rFonts w:ascii="MS Gothic" w:eastAsia="MS Gothic" w:hAnsi="MS Gothic" w:hint="eastAsia"/>
+                  </w:rPr>
+                  <w:t>☒</w:t>
+                </w:r>
+              </w:p>
+            </w:tc>
+          </w:sdtContent>
+        </w:sdt>
       </w:tr>
       <w:tr>
         <w:trPr>
@@ -3412,6 +3500,9 @@
             <w:pPr>
               <w:cnfStyle w:val="000000100000" w:firstRow="0" w:lastRow="0" w:firstColumn="0" w:lastColumn="0" w:oddVBand="0" w:evenVBand="0" w:oddHBand="1" w:evenHBand="0" w:firstRowFirstColumn="0" w:firstRowLastColumn="0" w:lastRowFirstColumn="0" w:lastRowLastColumn="0"/>
             </w:pPr>
+            <w:r>
+              <w:t>9/24/13</w:t>
+            </w:r>
           </w:p>
         </w:tc>
         <w:tc>
@@ -3424,17 +3515,36 @@
             </w:pPr>
           </w:p>
         </w:tc>
-        <w:tc>
-          <w:tcPr>
-            <w:tcW w:w="1646" w:type="dxa"/>
-          </w:tcPr>
-          <w:p>
-            <w:pPr>
-              <w:jc w:val="center"/>
-              <w:cnfStyle w:val="000000100000" w:firstRow="0" w:lastRow="0" w:firstColumn="0" w:lastColumn="0" w:oddVBand="0" w:evenVBand="0" w:oddHBand="1" w:evenHBand="0" w:firstRowFirstColumn="0" w:firstRowLastColumn="0" w:lastRowFirstColumn="0" w:lastRowLastColumn="0"/>
-            </w:pPr>
-          </w:p>
-        </w:tc>
+        <w:sdt>
+          <w:sdtPr>
+            <w:id w:val="1797638885"/>
+            <w14:checkbox>
+              <w14:checked w14:val="1"/>
+              <w14:checkedState w14:val="2612" w14:font="MS Gothic"/>
+              <w14:uncheckedState w14:val="2610" w14:font="MS Gothic"/>
+            </w14:checkbox>
+          </w:sdtPr>
+          <w:sdtEndPr/>
+          <w:sdtContent>
+            <w:tc>
+              <w:tcPr>
+                <w:tcW w:w="1646" w:type="dxa"/>
+              </w:tcPr>
+              <w:p>
+                <w:pPr>
+                  <w:jc w:val="center"/>
+                  <w:cnfStyle w:val="000000100000" w:firstRow="0" w:lastRow="0" w:firstColumn="0" w:lastColumn="0" w:oddVBand="0" w:evenVBand="0" w:oddHBand="1" w:evenHBand="0" w:firstRowFirstColumn="0" w:firstRowLastColumn="0" w:lastRowFirstColumn="0" w:lastRowLastColumn="0"/>
+                </w:pPr>
+                <w:r>
+                  <w:rPr>
+                    <w:rFonts w:ascii="MS Gothic" w:eastAsia="MS Gothic" w:hAnsi="MS Gothic" w:hint="eastAsia"/>
+                  </w:rPr>
+                  <w:t>☒</w:t>
+                </w:r>
+              </w:p>
+            </w:tc>
+          </w:sdtContent>
+        </w:sdt>
       </w:tr>
       <w:tr>
         <w:trPr>
@@ -3459,6 +3569,9 @@
             <w:pPr>
               <w:cnfStyle w:val="000000000000" w:firstRow="0" w:lastRow="0" w:firstColumn="0" w:lastColumn="0" w:oddVBand="0" w:evenVBand="0" w:oddHBand="0" w:evenHBand="0" w:firstRowFirstColumn="0" w:firstRowLastColumn="0" w:lastRowFirstColumn="0" w:lastRowLastColumn="0"/>
             </w:pPr>
+            <w:r>
+              <w:t>10/2/13</w:t>
+            </w:r>
           </w:p>
         </w:tc>
         <w:tc>
@@ -3471,17 +3584,35 @@
             </w:pPr>
           </w:p>
         </w:tc>
-        <w:tc>
-          <w:tcPr>
-            <w:tcW w:w="1646" w:type="dxa"/>
-          </w:tcPr>
-          <w:p>
-            <w:pPr>
-              <w:jc w:val="center"/>
-              <w:cnfStyle w:val="000000000000" w:firstRow="0" w:lastRow="0" w:firstColumn="0" w:lastColumn="0" w:oddVBand="0" w:evenVBand="0" w:oddHBand="0" w:evenHBand="0" w:firstRowFirstColumn="0" w:firstRowLastColumn="0" w:lastRowFirstColumn="0" w:lastRowLastColumn="0"/>
-            </w:pPr>
-          </w:p>
-        </w:tc>
+        <w:sdt>
+          <w:sdtPr>
+            <w:id w:val="-2018149810"/>
+            <w14:checkbox>
+              <w14:checked w14:val="1"/>
+              <w14:checkedState w14:val="2612" w14:font="MS Gothic"/>
+              <w14:uncheckedState w14:val="2610" w14:font="MS Gothic"/>
+            </w14:checkbox>
+          </w:sdtPr>
+          <w:sdtContent>
+            <w:tc>
+              <w:tcPr>
+                <w:tcW w:w="1646" w:type="dxa"/>
+              </w:tcPr>
+              <w:p>
+                <w:pPr>
+                  <w:jc w:val="center"/>
+                  <w:cnfStyle w:val="000000000000" w:firstRow="0" w:lastRow="0" w:firstColumn="0" w:lastColumn="0" w:oddVBand="0" w:evenVBand="0" w:oddHBand="0" w:evenHBand="0" w:firstRowFirstColumn="0" w:firstRowLastColumn="0" w:lastRowFirstColumn="0" w:lastRowLastColumn="0"/>
+                </w:pPr>
+                <w:r>
+                  <w:rPr>
+                    <w:rFonts w:ascii="MS Gothic" w:eastAsia="MS Gothic" w:hAnsi="MS Gothic" w:hint="eastAsia"/>
+                  </w:rPr>
+                  <w:t>☒</w:t>
+                </w:r>
+              </w:p>
+            </w:tc>
+          </w:sdtContent>
+        </w:sdt>
       </w:tr>
       <w:tr>
         <w:trPr>
@@ -3507,6 +3638,9 @@
             <w:pPr>
               <w:cnfStyle w:val="000000100000" w:firstRow="0" w:lastRow="0" w:firstColumn="0" w:lastColumn="0" w:oddVBand="0" w:evenVBand="0" w:oddHBand="1" w:evenHBand="0" w:firstRowFirstColumn="0" w:firstRowLastColumn="0" w:lastRowFirstColumn="0" w:lastRowLastColumn="0"/>
             </w:pPr>
+            <w:r>
+              <w:t>10/2/13</w:t>
+            </w:r>
           </w:p>
         </w:tc>
         <w:tc>
@@ -3519,17 +3653,35 @@
             </w:pPr>
           </w:p>
         </w:tc>
-        <w:tc>
-          <w:tcPr>
-            <w:tcW w:w="1646" w:type="dxa"/>
-          </w:tcPr>
-          <w:p>
-            <w:pPr>
-              <w:jc w:val="center"/>
-              <w:cnfStyle w:val="000000100000" w:firstRow="0" w:lastRow="0" w:firstColumn="0" w:lastColumn="0" w:oddVBand="0" w:evenVBand="0" w:oddHBand="1" w:evenHBand="0" w:firstRowFirstColumn="0" w:firstRowLastColumn="0" w:lastRowFirstColumn="0" w:lastRowLastColumn="0"/>
-            </w:pPr>
-          </w:p>
-        </w:tc>
+        <w:sdt>
+          <w:sdtPr>
+            <w:id w:val="-1896505390"/>
+            <w14:checkbox>
+              <w14:checked w14:val="1"/>
+              <w14:checkedState w14:val="2612" w14:font="MS Gothic"/>
+              <w14:uncheckedState w14:val="2610" w14:font="MS Gothic"/>
+            </w14:checkbox>
+          </w:sdtPr>
+          <w:sdtContent>
+            <w:tc>
+              <w:tcPr>
+                <w:tcW w:w="1646" w:type="dxa"/>
+              </w:tcPr>
+              <w:p>
+                <w:pPr>
+                  <w:jc w:val="center"/>
+                  <w:cnfStyle w:val="000000100000" w:firstRow="0" w:lastRow="0" w:firstColumn="0" w:lastColumn="0" w:oddVBand="0" w:evenVBand="0" w:oddHBand="1" w:evenHBand="0" w:firstRowFirstColumn="0" w:firstRowLastColumn="0" w:lastRowFirstColumn="0" w:lastRowLastColumn="0"/>
+                </w:pPr>
+                <w:r>
+                  <w:rPr>
+                    <w:rFonts w:ascii="MS Gothic" w:eastAsia="MS Gothic" w:hAnsi="MS Gothic" w:hint="eastAsia"/>
+                  </w:rPr>
+                  <w:t>☒</w:t>
+                </w:r>
+              </w:p>
+            </w:tc>
+          </w:sdtContent>
+        </w:sdt>
       </w:tr>
       <w:tr>
         <w:trPr>
@@ -3542,7 +3694,7 @@
           </w:tcPr>
           <w:p>
             <w:r>
-              <w:t>Brick break sound</w:t>
+              <w:t>Puck hit brick sound</w:t>
             </w:r>
           </w:p>
         </w:tc>
@@ -3554,6 +3706,9 @@
             <w:pPr>
               <w:cnfStyle w:val="000000000000" w:firstRow="0" w:lastRow="0" w:firstColumn="0" w:lastColumn="0" w:oddVBand="0" w:evenVBand="0" w:oddHBand="0" w:evenHBand="0" w:firstRowFirstColumn="0" w:firstRowLastColumn="0" w:lastRowFirstColumn="0" w:lastRowLastColumn="0"/>
             </w:pPr>
+            <w:r>
+              <w:t>10/2/13</w:t>
+            </w:r>
           </w:p>
         </w:tc>
         <w:tc>
@@ -3566,17 +3721,35 @@
             </w:pPr>
           </w:p>
         </w:tc>
-        <w:tc>
-          <w:tcPr>
-            <w:tcW w:w="1646" w:type="dxa"/>
-          </w:tcPr>
-          <w:p>
-            <w:pPr>
-              <w:jc w:val="center"/>
-              <w:cnfStyle w:val="000000000000" w:firstRow="0" w:lastRow="0" w:firstColumn="0" w:lastColumn="0" w:oddVBand="0" w:evenVBand="0" w:oddHBand="0" w:evenHBand="0" w:firstRowFirstColumn="0" w:firstRowLastColumn="0" w:lastRowFirstColumn="0" w:lastRowLastColumn="0"/>
-            </w:pPr>
-          </w:p>
-        </w:tc>
+        <w:sdt>
+          <w:sdtPr>
+            <w:id w:val="-429896394"/>
+            <w14:checkbox>
+              <w14:checked w14:val="1"/>
+              <w14:checkedState w14:val="2612" w14:font="MS Gothic"/>
+              <w14:uncheckedState w14:val="2610" w14:font="MS Gothic"/>
+            </w14:checkbox>
+          </w:sdtPr>
+          <w:sdtContent>
+            <w:tc>
+              <w:tcPr>
+                <w:tcW w:w="1646" w:type="dxa"/>
+              </w:tcPr>
+              <w:p>
+                <w:pPr>
+                  <w:jc w:val="center"/>
+                  <w:cnfStyle w:val="000000000000" w:firstRow="0" w:lastRow="0" w:firstColumn="0" w:lastColumn="0" w:oddVBand="0" w:evenVBand="0" w:oddHBand="0" w:evenHBand="0" w:firstRowFirstColumn="0" w:firstRowLastColumn="0" w:lastRowFirstColumn="0" w:lastRowLastColumn="0"/>
+                </w:pPr>
+                <w:r>
+                  <w:rPr>
+                    <w:rFonts w:ascii="MS Gothic" w:eastAsia="MS Gothic" w:hAnsi="MS Gothic" w:hint="eastAsia"/>
+                  </w:rPr>
+                  <w:t>☒</w:t>
+                </w:r>
+              </w:p>
+            </w:tc>
+          </w:sdtContent>
+        </w:sdt>
       </w:tr>
       <w:tr>
         <w:trPr>
@@ -3590,7 +3763,7 @@
           </w:tcPr>
           <w:p>
             <w:r>
-              <w:t>Wizard explosion sound</w:t>
+              <w:t>Brick break sound</w:t>
             </w:r>
           </w:p>
         </w:tc>
@@ -3602,6 +3775,9 @@
             <w:pPr>
               <w:cnfStyle w:val="000000100000" w:firstRow="0" w:lastRow="0" w:firstColumn="0" w:lastColumn="0" w:oddVBand="0" w:evenVBand="0" w:oddHBand="1" w:evenHBand="0" w:firstRowFirstColumn="0" w:firstRowLastColumn="0" w:lastRowFirstColumn="0" w:lastRowLastColumn="0"/>
             </w:pPr>
+            <w:r>
+              <w:t>10/2/13</w:t>
+            </w:r>
           </w:p>
         </w:tc>
         <w:tc>
@@ -3614,17 +3790,35 @@
             </w:pPr>
           </w:p>
         </w:tc>
-        <w:tc>
-          <w:tcPr>
-            <w:tcW w:w="1646" w:type="dxa"/>
-          </w:tcPr>
-          <w:p>
-            <w:pPr>
-              <w:jc w:val="center"/>
-              <w:cnfStyle w:val="000000100000" w:firstRow="0" w:lastRow="0" w:firstColumn="0" w:lastColumn="0" w:oddVBand="0" w:evenVBand="0" w:oddHBand="1" w:evenHBand="0" w:firstRowFirstColumn="0" w:firstRowLastColumn="0" w:lastRowFirstColumn="0" w:lastRowLastColumn="0"/>
-            </w:pPr>
-          </w:p>
-        </w:tc>
+        <w:sdt>
+          <w:sdtPr>
+            <w:id w:val="235591330"/>
+            <w14:checkbox>
+              <w14:checked w14:val="1"/>
+              <w14:checkedState w14:val="2612" w14:font="MS Gothic"/>
+              <w14:uncheckedState w14:val="2610" w14:font="MS Gothic"/>
+            </w14:checkbox>
+          </w:sdtPr>
+          <w:sdtContent>
+            <w:tc>
+              <w:tcPr>
+                <w:tcW w:w="1646" w:type="dxa"/>
+              </w:tcPr>
+              <w:p>
+                <w:pPr>
+                  <w:jc w:val="center"/>
+                  <w:cnfStyle w:val="000000100000" w:firstRow="0" w:lastRow="0" w:firstColumn="0" w:lastColumn="0" w:oddVBand="0" w:evenVBand="0" w:oddHBand="1" w:evenHBand="0" w:firstRowFirstColumn="0" w:firstRowLastColumn="0" w:lastRowFirstColumn="0" w:lastRowLastColumn="0"/>
+                </w:pPr>
+                <w:r>
+                  <w:rPr>
+                    <w:rFonts w:ascii="MS Gothic" w:eastAsia="MS Gothic" w:hAnsi="MS Gothic" w:hint="eastAsia"/>
+                  </w:rPr>
+                  <w:t>☒</w:t>
+                </w:r>
+              </w:p>
+            </w:tc>
+          </w:sdtContent>
+        </w:sdt>
       </w:tr>
       <w:tr>
         <w:trPr>
@@ -3637,7 +3831,7 @@
           </w:tcPr>
           <w:p>
             <w:r>
-              <w:t>Priest explosion sound</w:t>
+              <w:t>Splash Sound</w:t>
             </w:r>
           </w:p>
         </w:tc>
@@ -3649,6 +3843,9 @@
             <w:pPr>
               <w:cnfStyle w:val="000000000000" w:firstRow="0" w:lastRow="0" w:firstColumn="0" w:lastColumn="0" w:oddVBand="0" w:evenVBand="0" w:oddHBand="0" w:evenHBand="0" w:firstRowFirstColumn="0" w:firstRowLastColumn="0" w:lastRowFirstColumn="0" w:lastRowLastColumn="0"/>
             </w:pPr>
+            <w:r>
+              <w:t>10/2/13</w:t>
+            </w:r>
           </w:p>
         </w:tc>
         <w:tc>
@@ -3661,17 +3858,35 @@
             </w:pPr>
           </w:p>
         </w:tc>
-        <w:tc>
-          <w:tcPr>
-            <w:tcW w:w="1646" w:type="dxa"/>
-          </w:tcPr>
-          <w:p>
-            <w:pPr>
-              <w:jc w:val="center"/>
-              <w:cnfStyle w:val="000000000000" w:firstRow="0" w:lastRow="0" w:firstColumn="0" w:lastColumn="0" w:oddVBand="0" w:evenVBand="0" w:oddHBand="0" w:evenHBand="0" w:firstRowFirstColumn="0" w:firstRowLastColumn="0" w:lastRowFirstColumn="0" w:lastRowLastColumn="0"/>
-            </w:pPr>
-          </w:p>
-        </w:tc>
+        <w:sdt>
+          <w:sdtPr>
+            <w:id w:val="-331063491"/>
+            <w14:checkbox>
+              <w14:checked w14:val="1"/>
+              <w14:checkedState w14:val="2612" w14:font="MS Gothic"/>
+              <w14:uncheckedState w14:val="2610" w14:font="MS Gothic"/>
+            </w14:checkbox>
+          </w:sdtPr>
+          <w:sdtContent>
+            <w:tc>
+              <w:tcPr>
+                <w:tcW w:w="1646" w:type="dxa"/>
+              </w:tcPr>
+              <w:p>
+                <w:pPr>
+                  <w:jc w:val="center"/>
+                  <w:cnfStyle w:val="000000000000" w:firstRow="0" w:lastRow="0" w:firstColumn="0" w:lastColumn="0" w:oddVBand="0" w:evenVBand="0" w:oddHBand="0" w:evenHBand="0" w:firstRowFirstColumn="0" w:firstRowLastColumn="0" w:lastRowFirstColumn="0" w:lastRowLastColumn="0"/>
+                </w:pPr>
+                <w:r>
+                  <w:rPr>
+                    <w:rFonts w:ascii="MS Gothic" w:eastAsia="MS Gothic" w:hAnsi="MS Gothic" w:hint="eastAsia"/>
+                  </w:rPr>
+                  <w:t>☒</w:t>
+                </w:r>
+              </w:p>
+            </w:tc>
+          </w:sdtContent>
+        </w:sdt>
       </w:tr>
       <w:tr>
         <w:trPr>
@@ -3685,7 +3900,7 @@
           </w:tcPr>
           <w:p>
             <w:r>
-              <w:t>Game over music</w:t>
+              <w:t>Wizard explosion sound</w:t>
             </w:r>
           </w:p>
         </w:tc>
@@ -3697,6 +3912,9 @@
             <w:pPr>
               <w:cnfStyle w:val="000000100000" w:firstRow="0" w:lastRow="0" w:firstColumn="0" w:lastColumn="0" w:oddVBand="0" w:evenVBand="0" w:oddHBand="1" w:evenHBand="0" w:firstRowFirstColumn="0" w:firstRowLastColumn="0" w:lastRowFirstColumn="0" w:lastRowLastColumn="0"/>
             </w:pPr>
+            <w:r>
+              <w:t>10/2/13</w:t>
+            </w:r>
           </w:p>
         </w:tc>
         <w:tc>
@@ -3707,19 +3925,42 @@
             <w:pPr>
               <w:cnfStyle w:val="000000100000" w:firstRow="0" w:lastRow="0" w:firstColumn="0" w:lastColumn="0" w:oddVBand="0" w:evenVBand="0" w:oddHBand="1" w:evenHBand="0" w:firstRowFirstColumn="0" w:firstRowLastColumn="0" w:lastRowFirstColumn="0" w:lastRowLastColumn="0"/>
             </w:pPr>
-          </w:p>
-        </w:tc>
-        <w:tc>
-          <w:tcPr>
-            <w:tcW w:w="1646" w:type="dxa"/>
-          </w:tcPr>
-          <w:p>
-            <w:pPr>
-              <w:jc w:val="center"/>
-              <w:cnfStyle w:val="000000100000" w:firstRow="0" w:lastRow="0" w:firstColumn="0" w:lastColumn="0" w:oddVBand="0" w:evenVBand="0" w:oddHBand="1" w:evenHBand="0" w:firstRowFirstColumn="0" w:firstRowLastColumn="0" w:lastRowFirstColumn="0" w:lastRowLastColumn="0"/>
-            </w:pPr>
-          </w:p>
-        </w:tc>
+            <w:r>
+              <w:t>Need to redo</w:t>
+            </w:r>
+            <w:bookmarkStart w:id="7" w:name="_GoBack"/>
+            <w:bookmarkEnd w:id="7"/>
+          </w:p>
+        </w:tc>
+        <w:sdt>
+          <w:sdtPr>
+            <w:id w:val="2026907532"/>
+            <w14:checkbox>
+              <w14:checked w14:val="1"/>
+              <w14:checkedState w14:val="2612" w14:font="MS Gothic"/>
+              <w14:uncheckedState w14:val="2610" w14:font="MS Gothic"/>
+            </w14:checkbox>
+          </w:sdtPr>
+          <w:sdtContent>
+            <w:tc>
+              <w:tcPr>
+                <w:tcW w:w="1646" w:type="dxa"/>
+              </w:tcPr>
+              <w:p>
+                <w:pPr>
+                  <w:jc w:val="center"/>
+                  <w:cnfStyle w:val="000000100000" w:firstRow="0" w:lastRow="0" w:firstColumn="0" w:lastColumn="0" w:oddVBand="0" w:evenVBand="0" w:oddHBand="1" w:evenHBand="0" w:firstRowFirstColumn="0" w:firstRowLastColumn="0" w:lastRowFirstColumn="0" w:lastRowLastColumn="0"/>
+                </w:pPr>
+                <w:r>
+                  <w:rPr>
+                    <w:rFonts w:ascii="MS Gothic" w:eastAsia="MS Gothic" w:hAnsi="MS Gothic" w:hint="eastAsia"/>
+                  </w:rPr>
+                  <w:t>☒</w:t>
+                </w:r>
+              </w:p>
+            </w:tc>
+          </w:sdtContent>
+        </w:sdt>
       </w:tr>
       <w:tr>
         <w:trPr>
@@ -3732,15 +3973,7 @@
           </w:tcPr>
           <w:p>
             <w:r>
-              <w:t xml:space="preserve">GUI item </w:t>
-            </w:r>
-            <w:proofErr w:type="spellStart"/>
-            <w:r>
-              <w:t>mouseover</w:t>
-            </w:r>
-            <w:proofErr w:type="spellEnd"/>
-            <w:r>
-              <w:t xml:space="preserve"> sound</w:t>
+              <w:t>Priest explosion sound</w:t>
             </w:r>
           </w:p>
         </w:tc>
@@ -3752,6 +3985,9 @@
             <w:pPr>
               <w:cnfStyle w:val="000000000000" w:firstRow="0" w:lastRow="0" w:firstColumn="0" w:lastColumn="0" w:oddVBand="0" w:evenVBand="0" w:oddHBand="0" w:evenHBand="0" w:firstRowFirstColumn="0" w:firstRowLastColumn="0" w:lastRowFirstColumn="0" w:lastRowLastColumn="0"/>
             </w:pPr>
+            <w:r>
+              <w:t>10/2/13</w:t>
+            </w:r>
           </w:p>
         </w:tc>
         <w:tc>
@@ -3764,17 +4000,35 @@
             </w:pPr>
           </w:p>
         </w:tc>
-        <w:tc>
-          <w:tcPr>
-            <w:tcW w:w="1646" w:type="dxa"/>
-          </w:tcPr>
-          <w:p>
-            <w:pPr>
-              <w:jc w:val="center"/>
-              <w:cnfStyle w:val="000000000000" w:firstRow="0" w:lastRow="0" w:firstColumn="0" w:lastColumn="0" w:oddVBand="0" w:evenVBand="0" w:oddHBand="0" w:evenHBand="0" w:firstRowFirstColumn="0" w:firstRowLastColumn="0" w:lastRowFirstColumn="0" w:lastRowLastColumn="0"/>
-            </w:pPr>
-          </w:p>
-        </w:tc>
+        <w:sdt>
+          <w:sdtPr>
+            <w:id w:val="-915244829"/>
+            <w14:checkbox>
+              <w14:checked w14:val="1"/>
+              <w14:checkedState w14:val="2612" w14:font="MS Gothic"/>
+              <w14:uncheckedState w14:val="2610" w14:font="MS Gothic"/>
+            </w14:checkbox>
+          </w:sdtPr>
+          <w:sdtContent>
+            <w:tc>
+              <w:tcPr>
+                <w:tcW w:w="1646" w:type="dxa"/>
+              </w:tcPr>
+              <w:p>
+                <w:pPr>
+                  <w:jc w:val="center"/>
+                  <w:cnfStyle w:val="000000000000" w:firstRow="0" w:lastRow="0" w:firstColumn="0" w:lastColumn="0" w:oddVBand="0" w:evenVBand="0" w:oddHBand="0" w:evenHBand="0" w:firstRowFirstColumn="0" w:firstRowLastColumn="0" w:lastRowFirstColumn="0" w:lastRowLastColumn="0"/>
+                </w:pPr>
+                <w:r>
+                  <w:rPr>
+                    <w:rFonts w:ascii="MS Gothic" w:eastAsia="MS Gothic" w:hAnsi="MS Gothic" w:hint="eastAsia"/>
+                  </w:rPr>
+                  <w:t>☒</w:t>
+                </w:r>
+              </w:p>
+            </w:tc>
+          </w:sdtContent>
+        </w:sdt>
       </w:tr>
       <w:tr>
         <w:trPr>
@@ -3788,7 +4042,7 @@
           </w:tcPr>
           <w:p>
             <w:r>
-              <w:t>GUI item selected sound</w:t>
+              <w:t>Game over music</w:t>
             </w:r>
           </w:p>
         </w:tc>
@@ -3835,7 +4089,15 @@
           </w:tcPr>
           <w:p>
             <w:r>
-              <w:t>Power charge sound</w:t>
+              <w:t xml:space="preserve">GUI item </w:t>
+            </w:r>
+            <w:proofErr w:type="spellStart"/>
+            <w:r>
+              <w:t>mouseover</w:t>
+            </w:r>
+            <w:proofErr w:type="spellEnd"/>
+            <w:r>
+              <w:t xml:space="preserve"> sound</w:t>
             </w:r>
           </w:p>
         </w:tc>
@@ -3883,6 +4145,102 @@
           </w:tcPr>
           <w:p>
             <w:r>
+              <w:t>GUI item selected sound</w:t>
+            </w:r>
+          </w:p>
+        </w:tc>
+        <w:tc>
+          <w:tcPr>
+            <w:tcW w:w="989" w:type="dxa"/>
+          </w:tcPr>
+          <w:p>
+            <w:pPr>
+              <w:cnfStyle w:val="000000100000" w:firstRow="0" w:lastRow="0" w:firstColumn="0" w:lastColumn="0" w:oddVBand="0" w:evenVBand="0" w:oddHBand="1" w:evenHBand="0" w:firstRowFirstColumn="0" w:firstRowLastColumn="0" w:lastRowFirstColumn="0" w:lastRowLastColumn="0"/>
+            </w:pPr>
+          </w:p>
+        </w:tc>
+        <w:tc>
+          <w:tcPr>
+            <w:tcW w:w="3580" w:type="dxa"/>
+          </w:tcPr>
+          <w:p>
+            <w:pPr>
+              <w:cnfStyle w:val="000000100000" w:firstRow="0" w:lastRow="0" w:firstColumn="0" w:lastColumn="0" w:oddVBand="0" w:evenVBand="0" w:oddHBand="1" w:evenHBand="0" w:firstRowFirstColumn="0" w:firstRowLastColumn="0" w:lastRowFirstColumn="0" w:lastRowLastColumn="0"/>
+            </w:pPr>
+          </w:p>
+        </w:tc>
+        <w:tc>
+          <w:tcPr>
+            <w:tcW w:w="1646" w:type="dxa"/>
+          </w:tcPr>
+          <w:p>
+            <w:pPr>
+              <w:jc w:val="center"/>
+              <w:cnfStyle w:val="000000100000" w:firstRow="0" w:lastRow="0" w:firstColumn="0" w:lastColumn="0" w:oddVBand="0" w:evenVBand="0" w:oddHBand="1" w:evenHBand="0" w:firstRowFirstColumn="0" w:firstRowLastColumn="0" w:lastRowFirstColumn="0" w:lastRowLastColumn="0"/>
+            </w:pPr>
+          </w:p>
+        </w:tc>
+      </w:tr>
+      <w:tr>
+        <w:trPr>
+          <w:cantSplit/>
+        </w:trPr>
+        <w:tc>
+          <w:tcPr>
+            <w:cnfStyle w:val="001000000000" w:firstRow="0" w:lastRow="0" w:firstColumn="1" w:lastColumn="0" w:oddVBand="0" w:evenVBand="0" w:oddHBand="0" w:evenHBand="0" w:firstRowFirstColumn="0" w:firstRowLastColumn="0" w:lastRowFirstColumn="0" w:lastRowLastColumn="0"/>
+            <w:tcW w:w="3549" w:type="dxa"/>
+          </w:tcPr>
+          <w:p>
+            <w:r>
+              <w:t>Power charge sound</w:t>
+            </w:r>
+          </w:p>
+        </w:tc>
+        <w:tc>
+          <w:tcPr>
+            <w:tcW w:w="989" w:type="dxa"/>
+          </w:tcPr>
+          <w:p>
+            <w:pPr>
+              <w:cnfStyle w:val="000000000000" w:firstRow="0" w:lastRow="0" w:firstColumn="0" w:lastColumn="0" w:oddVBand="0" w:evenVBand="0" w:oddHBand="0" w:evenHBand="0" w:firstRowFirstColumn="0" w:firstRowLastColumn="0" w:lastRowFirstColumn="0" w:lastRowLastColumn="0"/>
+            </w:pPr>
+          </w:p>
+        </w:tc>
+        <w:tc>
+          <w:tcPr>
+            <w:tcW w:w="3580" w:type="dxa"/>
+          </w:tcPr>
+          <w:p>
+            <w:pPr>
+              <w:cnfStyle w:val="000000000000" w:firstRow="0" w:lastRow="0" w:firstColumn="0" w:lastColumn="0" w:oddVBand="0" w:evenVBand="0" w:oddHBand="0" w:evenHBand="0" w:firstRowFirstColumn="0" w:firstRowLastColumn="0" w:lastRowFirstColumn="0" w:lastRowLastColumn="0"/>
+            </w:pPr>
+          </w:p>
+        </w:tc>
+        <w:tc>
+          <w:tcPr>
+            <w:tcW w:w="1646" w:type="dxa"/>
+          </w:tcPr>
+          <w:p>
+            <w:pPr>
+              <w:jc w:val="center"/>
+              <w:cnfStyle w:val="000000000000" w:firstRow="0" w:lastRow="0" w:firstColumn="0" w:lastColumn="0" w:oddVBand="0" w:evenVBand="0" w:oddHBand="0" w:evenHBand="0" w:firstRowFirstColumn="0" w:firstRowLastColumn="0" w:lastRowFirstColumn="0" w:lastRowLastColumn="0"/>
+            </w:pPr>
+          </w:p>
+        </w:tc>
+      </w:tr>
+      <w:tr>
+        <w:trPr>
+          <w:cnfStyle w:val="000000100000" w:firstRow="0" w:lastRow="0" w:firstColumn="0" w:lastColumn="0" w:oddVBand="0" w:evenVBand="0" w:oddHBand="1" w:evenHBand="0" w:firstRowFirstColumn="0" w:firstRowLastColumn="0" w:lastRowFirstColumn="0" w:lastRowLastColumn="0"/>
+          <w:cantSplit/>
+        </w:trPr>
+        <w:tc>
+          <w:tcPr>
+            <w:cnfStyle w:val="001000000000" w:firstRow="0" w:lastRow="0" w:firstColumn="1" w:lastColumn="0" w:oddVBand="0" w:evenVBand="0" w:oddHBand="0" w:evenHBand="0" w:firstRowFirstColumn="0" w:firstRowLastColumn="0" w:lastRowFirstColumn="0" w:lastRowLastColumn="0"/>
+            <w:tcW w:w="3549" w:type="dxa"/>
+          </w:tcPr>
+          <w:p>
+            <w:r>
+              <w:lastRenderedPageBreak/>
               <w:t>Sound configuration in settings</w:t>
             </w:r>
           </w:p>
@@ -3975,12 +4333,11 @@
           <w:rFonts w:eastAsia="Times New Roman"/>
         </w:rPr>
       </w:pPr>
-      <w:bookmarkStart w:id="8" w:name="_Toc367701620"/>
+      <w:bookmarkStart w:id="8" w:name="_Toc368483395"/>
       <w:r>
         <w:rPr>
           <w:rFonts w:eastAsia="Times New Roman"/>
         </w:rPr>
-        <w:lastRenderedPageBreak/>
         <w:t>Additional Ideas and Possibilities</w:t>
       </w:r>
       <w:bookmarkEnd w:id="8"/>
@@ -6434,7 +6791,7 @@
 </file>
 
 <file path=customXml/itemProps1.xml><?xml version="1.0" encoding="utf-8"?>
-<ds:datastoreItem xmlns:ds="http://schemas.openxmlformats.org/officeDocument/2006/customXml" ds:itemID="{2A5E34F4-50BF-4999-8747-FB913B44A65E}">
+<ds:datastoreItem xmlns:ds="http://schemas.openxmlformats.org/officeDocument/2006/customXml" ds:itemID="{7B5D74FA-A940-4D7C-8BCB-7EC1DA149900}">
   <ds:schemaRefs>
     <ds:schemaRef ds:uri="http://schemas.openxmlformats.org/officeDocument/2006/bibliography"/>
   </ds:schemaRefs>

</xml_diff>